<commit_message>
Tarea 1006 de Planificacion 2011/06/23. Cambiar Nombre a CU 106. Registrar Reabastecimiento Interno a Registrar Entrada Reabastecimiento Interno
</commit_message>
<xml_diff>
--- a/02. Modelado de Requerimientos/Modelo de Casos De Uso/Trazos/Deposito/106_Registrar_Entrada_Reabastecimiento_Interno.docx
+++ b/02. Modelado de Requerimientos/Modelo de Casos De Uso/Trazos/Deposito/106_Registrar_Entrada_Reabastecimiento_Interno.docx
@@ -213,6 +213,9 @@
               <w:t xml:space="preserve">Registrar </w:t>
             </w:r>
             <w:r>
+              <w:t xml:space="preserve">Entrada </w:t>
+            </w:r>
+            <w:r>
               <w:t>R</w:t>
             </w:r>
             <w:r>
@@ -1520,7 +1523,21 @@
               <w:rPr>
                 <w:i/>
               </w:rPr>
-              <w:t xml:space="preserve"> Reabastecimiento</w:t>
+              <w:t xml:space="preserve"> </w:t>
+            </w:r>
+            <w:r>
+              <w:rPr>
+                <w:i/>
+              </w:rPr>
+              <w:t xml:space="preserve">Entrada </w:t>
+            </w:r>
+            <w:bookmarkStart w:id="1" w:name="_GoBack"/>
+            <w:bookmarkEnd w:id="1"/>
+            <w:r>
+              <w:rPr>
+                <w:i/>
+              </w:rPr>
+              <w:t>Reabastecimiento</w:t>
             </w:r>
             <w:r>
               <w:rPr>
@@ -1896,18 +1913,11 @@
             <w:r>
               <w:t>Fecha</w:t>
             </w:r>
-            <w:proofErr w:type="gramStart"/>
             <w:r>
               <w:t>,</w:t>
             </w:r>
-            <w:bookmarkStart w:id="1" w:name="_GoBack"/>
-            <w:bookmarkEnd w:id="1"/>
-            <w:r>
-              <w:t>modelo</w:t>
-            </w:r>
-            <w:proofErr w:type="gramEnd"/>
-            <w:r>
-              <w:t xml:space="preserve">, color, tamaño, marca, y cantidad de los productos </w:t>
+            <w:r>
+              <w:t xml:space="preserve">modelo, color, tamaño, marca, y cantidad de los productos </w:t>
             </w:r>
             <w:r>
               <w:t>importados</w:t>

</xml_diff>

<commit_message>
issue 14 Modificar TF CU. 106_Registrar_Reabastecimiento_Interno
</commit_message>
<xml_diff>
--- a/02. Modelado de Requerimientos/Modelo de Casos De Uso/Trazos/Deposito/106_Registrar_Entrada_Reabastecimiento_Interno.docx
+++ b/02. Modelado de Requerimientos/Modelo de Casos De Uso/Trazos/Deposito/106_Registrar_Entrada_Reabastecimiento_Interno.docx
@@ -1531,8 +1531,6 @@
               </w:rPr>
               <w:t xml:space="preserve">Entrada </w:t>
             </w:r>
-            <w:bookmarkStart w:id="1" w:name="_GoBack"/>
-            <w:bookmarkEnd w:id="1"/>
             <w:r>
               <w:rPr>
                 <w:i/>
@@ -1910,14 +1908,21 @@
             <w:r>
               <w:t xml:space="preserve"> de productos importados (</w:t>
             </w:r>
+            <w:proofErr w:type="spellStart"/>
             <w:r>
               <w:t>Fecha</w:t>
             </w:r>
+            <w:proofErr w:type="gramStart"/>
             <w:r>
               <w:t>,</w:t>
             </w:r>
             <w:r>
-              <w:t xml:space="preserve">modelo, color, tamaño, marca, y cantidad de los productos </w:t>
+              <w:t>modelo</w:t>
+            </w:r>
+            <w:proofErr w:type="spellEnd"/>
+            <w:proofErr w:type="gramEnd"/>
+            <w:r>
+              <w:t xml:space="preserve">, color, tamaño, marca, y cantidad de los productos </w:t>
             </w:r>
             <w:r>
               <w:t>importados</w:t>
@@ -1937,6 +1942,53 @@
             <w:r>
               <w:t>.</w:t>
             </w:r>
+          </w:p>
+        </w:tc>
+        <w:tc>
+          <w:tcPr>
+            <w:tcW w:w="4450" w:type="dxa"/>
+            <w:gridSpan w:val="6"/>
+            <w:tcBorders>
+              <w:top w:val="single" w:sz="4" w:space="0" w:color="auto"/>
+              <w:left w:val="single" w:sz="4" w:space="0" w:color="auto"/>
+              <w:bottom w:val="single" w:sz="4" w:space="0" w:color="auto"/>
+              <w:right w:val="single" w:sz="4" w:space="0" w:color="auto"/>
+            </w:tcBorders>
+          </w:tcPr>
+          <w:p>
+            <w:pPr>
+              <w:pStyle w:val="Prrafodelista"/>
+              <w:ind w:left="230"/>
+            </w:pPr>
+          </w:p>
+        </w:tc>
+      </w:tr>
+      <w:tr>
+        <w:tc>
+          <w:tcPr>
+            <w:tcW w:w="4305" w:type="dxa"/>
+            <w:gridSpan w:val="6"/>
+            <w:tcBorders>
+              <w:top w:val="single" w:sz="4" w:space="0" w:color="auto"/>
+              <w:left w:val="single" w:sz="4" w:space="0" w:color="auto"/>
+              <w:bottom w:val="single" w:sz="4" w:space="0" w:color="auto"/>
+              <w:right w:val="single" w:sz="4" w:space="0" w:color="auto"/>
+            </w:tcBorders>
+          </w:tcPr>
+          <w:p>
+            <w:pPr>
+              <w:pStyle w:val="Prrafodelista"/>
+              <w:numPr>
+                <w:ilvl w:val="0"/>
+                <w:numId w:val="3"/>
+              </w:numPr>
+              <w:ind w:hanging="198"/>
+            </w:pPr>
+            <w:r>
+              <w:t>El EDPT ingresa la cantidad que desea mover de producto importado al deposito destino.</w:t>
+            </w:r>
+            <w:bookmarkStart w:id="1" w:name="_GoBack"/>
+            <w:bookmarkEnd w:id="1"/>
           </w:p>
         </w:tc>
         <w:tc>
@@ -2115,14 +2167,14 @@
               <w:t xml:space="preserve"> registra el </w:t>
             </w:r>
             <w:r>
-              <w:t>ingreso de los productos importados al depósito de productos terminados, modifican</w:t>
-            </w:r>
-            <w:r>
-              <w:t xml:space="preserve">do la cantidad de los mismos tanto en el </w:t>
+              <w:t xml:space="preserve">ingreso de los </w:t>
             </w:r>
             <w:r>
               <w:lastRenderedPageBreak/>
-              <w:t>depósito</w:t>
+              <w:t>productos importados al depósito de productos terminados, modifican</w:t>
+            </w:r>
+            <w:r>
+              <w:t>do la cantidad de los mismos tanto en el depósito</w:t>
             </w:r>
             <w:r>
               <w:t xml:space="preserve"> de productos terminados como en el</w:t>

</xml_diff>

<commit_message>
issue 31 fixing...el sistema solo buscara un pedido de reabastecimiento.
</commit_message>
<xml_diff>
--- a/02. Modelado de Requerimientos/Modelo de Casos De Uso/Trazos/Deposito/106_Registrar_Entrada_Reabastecimiento_Interno.docx
+++ b/02. Modelado de Requerimientos/Modelo de Casos De Uso/Trazos/Deposito/106_Registrar_Entrada_Reabastecimiento_Interno.docx
@@ -1601,19 +1601,7 @@
               <w:t xml:space="preserve"> </w:t>
             </w:r>
             <w:r>
-              <w:t xml:space="preserve">busca </w:t>
-            </w:r>
-            <w:r>
-              <w:t>lo</w:t>
-            </w:r>
-            <w:r>
-              <w:t>s</w:t>
-            </w:r>
-            <w:r>
-              <w:t xml:space="preserve"> </w:t>
-            </w:r>
-            <w:r>
-              <w:t xml:space="preserve">pedidos de </w:t>
+              <w:t xml:space="preserve">busca algún pedido de </w:t>
             </w:r>
             <w:r>
               <w:t>reabastecimiento</w:t>
@@ -1622,8 +1610,13 @@
               <w:t xml:space="preserve"> de productos importados</w:t>
             </w:r>
             <w:r>
-              <w:t xml:space="preserve"> y encuentra una o más. </w:t>
-            </w:r>
+              <w:t xml:space="preserve"> y encuentra </w:t>
+            </w:r>
+            <w:r>
+              <w:t>uno.</w:t>
+            </w:r>
+            <w:bookmarkStart w:id="1" w:name="_GoBack"/>
+            <w:bookmarkEnd w:id="1"/>
           </w:p>
         </w:tc>
         <w:tc>
@@ -1747,46 +1740,10 @@
               <w:t>Sistema</w:t>
             </w:r>
             <w:r>
-              <w:t xml:space="preserve"> muestra lo</w:t>
-            </w:r>
-            <w:r>
-              <w:t xml:space="preserve">s </w:t>
-            </w:r>
-            <w:r>
-              <w:t>pedidos</w:t>
-            </w:r>
-            <w:r>
-              <w:t xml:space="preserve"> de </w:t>
-            </w:r>
-            <w:r>
-              <w:t>reabastecimiento</w:t>
-            </w:r>
-            <w:r>
-              <w:t xml:space="preserve"> e</w:t>
-            </w:r>
-            <w:r>
-              <w:t>ncont</w:t>
-            </w:r>
-            <w:r>
-              <w:t>rado</w:t>
-            </w:r>
-            <w:r>
-              <w:t>s, ordenándolas</w:t>
-            </w:r>
-            <w:r>
-              <w:t xml:space="preserve"> por </w:t>
-            </w:r>
-            <w:r>
-              <w:t>f</w:t>
-            </w:r>
-            <w:r>
-              <w:t>echa</w:t>
-            </w:r>
-            <w:r>
-              <w:t xml:space="preserve"> de realización</w:t>
-            </w:r>
-            <w:r>
-              <w:t>.</w:t>
+              <w:t xml:space="preserve"> muestra </w:t>
+            </w:r>
+            <w:r>
+              <w:t>el pedido de reabastecimiento encontrado.</w:t>
             </w:r>
           </w:p>
         </w:tc>
@@ -1987,8 +1944,6 @@
             <w:r>
               <w:t>El EDPT ingresa la cantidad que desea mover de producto importado al deposito destino.</w:t>
             </w:r>
-            <w:bookmarkStart w:id="1" w:name="_GoBack"/>
-            <w:bookmarkEnd w:id="1"/>
           </w:p>
         </w:tc>
         <w:tc>
@@ -2167,11 +2122,11 @@
               <w:t xml:space="preserve"> registra el </w:t>
             </w:r>
             <w:r>
-              <w:t xml:space="preserve">ingreso de los </w:t>
+              <w:t xml:space="preserve">ingreso de los productos importados al depósito de </w:t>
             </w:r>
             <w:r>
               <w:lastRenderedPageBreak/>
-              <w:t>productos importados al depósito de productos terminados, modifican</w:t>
+              <w:t>productos terminados, modifican</w:t>
             </w:r>
             <w:r>
               <w:t>do la cantidad de los mismos tanto en el depósito</w:t>

</xml_diff>